<commit_message>
Cleaned up outputs, updated readme.
</commit_message>
<xml_diff>
--- a/Canvassing.docx
+++ b/Canvassing.docx
@@ -106,7 +106,7 @@
         <w:pStyle w:val="FirstParagraph"/>
       </w:pPr>
       <w:r>
-        <w:t xml:space="preserve">In this project I analyze a dataset I created out of records from my canvassing in Michigan’s 84th State House District during the 2024 election. To create the dataset, I logged the results of my individuals door knock lists and information from my phone’s pedometer.</w:t>
+        <w:t xml:space="preserve">In this project I analyze a dataset I created out of records from my canvassing in Michigan’s 84th State House District during the 2024 Election. To create the dataset, I logged the results of my individual door knock lists and activity information from my phone’s pedometer.</w:t>
       </w:r>
     </w:p>
     <w:p>
@@ -114,7 +114,7 @@
         <w:pStyle w:val="BodyText"/>
       </w:pPr>
       <w:r>
-        <w:t xml:space="preserve">My primary interest here is to determine what impacted my response rate. As a result, my response variable will be</w:t>
+        <w:t xml:space="preserve">Common belief, and something I have oft-repeated, is that one should expect responses on approximatey 10% of doors. As a result, I examine if that was the case for me. Additionally, it is expected that weekends will see a higher</w:t>
       </w:r>
       <w:r>
         <w:t xml:space="preserve"> </w:t>
@@ -126,15 +126,34 @@
         <w:t xml:space="preserve">response_rate</w:t>
       </w:r>
       <w:r>
+        <w:t xml:space="preserve"> </w:t>
+      </w:r>
+      <w:r>
+        <w:t xml:space="preserve">due to a greater portion of people being off work on those days. I test this as well. I also seek out which individual day saw the highest</w:t>
+      </w:r>
+      <w:r>
+        <w:t xml:space="preserve"> </w:t>
+      </w:r>
+      <w:r>
+        <w:rPr>
+          <w:rStyle w:val="VerbatimChar"/>
+        </w:rPr>
+        <w:t xml:space="preserve">response_rate</w:t>
+      </w:r>
+      <w:r>
+        <w:t xml:space="preserve">. Finally, I model the data using Analysis of Variance and Multiple Linear Regression in an attempt to predict</w:t>
+      </w:r>
+      <w:r>
+        <w:t xml:space="preserve"> </w:t>
+      </w:r>
+      <w:r>
+        <w:rPr>
+          <w:rStyle w:val="VerbatimChar"/>
+        </w:rPr>
+        <w:t xml:space="preserve">response_rate</w:t>
+      </w:r>
+      <w:r>
         <w:t xml:space="preserve">.</w:t>
-      </w:r>
-    </w:p>
-    <w:p>
-      <w:pPr>
-        <w:pStyle w:val="BodyText"/>
-      </w:pPr>
-      <w:r>
-        <w:t xml:space="preserve">Common belief, and something I have oft-repeated, is that one should expect responses on approximatey 10% of doors. As a result, I will be examining if that was the case for me. Additionally, it is expected that weekends will see a higher response rate. I test this as well.</w:t>
       </w:r>
     </w:p>
     <w:bookmarkEnd w:id="20"/>
@@ -144,7 +163,7 @@
         <w:pStyle w:val="Heading3"/>
       </w:pPr>
       <w:r>
-        <w:t xml:space="preserve">Making additional variables</w:t>
+        <w:t xml:space="preserve">Making Additional Variables</w:t>
       </w:r>
     </w:p>
     <w:p>
@@ -152,6 +171,26 @@
         <w:pStyle w:val="FirstParagraph"/>
       </w:pPr>
       <w:r>
+        <w:t xml:space="preserve">My primary interest here is to determine what impacted the share of doors that I knocked that led to an interaction with a voter. As a result, my response variable will be</w:t>
+      </w:r>
+      <w:r>
+        <w:t xml:space="preserve"> </w:t>
+      </w:r>
+      <w:r>
+        <w:rPr>
+          <w:rStyle w:val="VerbatimChar"/>
+        </w:rPr>
+        <w:t xml:space="preserve">response_rate</w:t>
+      </w:r>
+      <w:r>
+        <w:t xml:space="preserve">, measured in percentage of doors knocked that saw a response.</w:t>
+      </w:r>
+    </w:p>
+    <w:p>
+      <w:pPr>
+        <w:pStyle w:val="BodyText"/>
+      </w:pPr>
+      <w:r>
         <w:rPr>
           <w:rStyle w:val="VerbatimChar"/>
         </w:rPr>
@@ -161,7 +200,22 @@
         <w:t xml:space="preserve"> </w:t>
       </w:r>
       <w:r>
-        <w:t xml:space="preserve">was taken directly from my phone’s pedometer function. On days when I attended class, I took approximately 5000 additional steps while on-campus. On days when I did not attend class, I expect the vast majority of my step count to come directly from canvassing. Here, i create the adjusted steps variable to account for those additional steps.</w:t>
+        <w:t xml:space="preserve">was taken directly from my phone’s pedometer function. On days when I attended class, I took approximately 5000 additional steps while on-campus. On days when I did not attend class, I expect the vast majority of my step count to come directly from canvassing. I create the adjusted steps variable,</w:t>
+      </w:r>
+      <w:r>
+        <w:t xml:space="preserve"> </w:t>
+      </w:r>
+      <w:r>
+        <w:rPr>
+          <w:rStyle w:val="VerbatimChar"/>
+        </w:rPr>
+        <w:t xml:space="preserve">adj_steps</w:t>
+      </w:r>
+      <w:r>
+        <w:t xml:space="preserve"> </w:t>
+      </w:r>
+      <w:r>
+        <w:t xml:space="preserve">to account for those additional steps.</w:t>
       </w:r>
     </w:p>
     <w:bookmarkEnd w:id="21"/>
@@ -171,7 +225,7 @@
         <w:pStyle w:val="Heading3"/>
       </w:pPr>
       <w:r>
-        <w:t xml:space="preserve">Explanatory Data analysis</w:t>
+        <w:t xml:space="preserve">Explanatory Data Analysis</w:t>
       </w:r>
     </w:p>
     <w:p>
@@ -179,7 +233,7 @@
         <w:pStyle w:val="FirstParagraph"/>
       </w:pPr>
       <w:r>
-        <w:t xml:space="preserve">An observation is a single day that I Canvassed, and are named based on the</w:t>
+        <w:t xml:space="preserve">An observation is a single day that I canvassed, and are named based on the</w:t>
       </w:r>
       <w:r>
         <w:t xml:space="preserve"> </w:t>
@@ -251,7 +305,7 @@
         <w:t xml:space="preserve"> </w:t>
       </w:r>
       <w:r>
-        <w:t xml:space="preserve">is number of lists of doors I worked on on a given day.</w:t>
+        <w:t xml:space="preserve">is the number of lists of doors I was assigned on a given day.</w:t>
       </w:r>
       <w:r>
         <w:t xml:space="preserve"> </w:t>
@@ -289,7 +343,67 @@
         <w:pStyle w:val="BodyText"/>
       </w:pPr>
       <w:r>
-        <w:t xml:space="preserve">A single address with 2 voters that I was attempting to speak to specifically counts for 2 attempts and 1 door. On this campaign, lists varied from ~30-90 doors, and were usually completed fully.</w:t>
+        <w:t xml:space="preserve">For example, a single address with 2 voters that I was reaching out to would have a</w:t>
+      </w:r>
+      <w:r>
+        <w:t xml:space="preserve"> </w:t>
+      </w:r>
+      <w:r>
+        <w:rPr>
+          <w:rStyle w:val="VerbatimChar"/>
+        </w:rPr>
+        <w:t xml:space="preserve">Attempts</w:t>
+      </w:r>
+      <w:r>
+        <w:t xml:space="preserve"> </w:t>
+      </w:r>
+      <w:r>
+        <w:t xml:space="preserve">value of 2, and a</w:t>
+      </w:r>
+      <w:r>
+        <w:t xml:space="preserve"> </w:t>
+      </w:r>
+      <w:r>
+        <w:rPr>
+          <w:rStyle w:val="VerbatimChar"/>
+        </w:rPr>
+        <w:t xml:space="preserve">Doors</w:t>
+      </w:r>
+      <w:r>
+        <w:t xml:space="preserve"> </w:t>
+      </w:r>
+      <w:r>
+        <w:t xml:space="preserve">value of 1. On this campaign, lists varied from ~30-90 doors, and were usually completed fully. The</w:t>
+      </w:r>
+      <w:r>
+        <w:t xml:space="preserve"> </w:t>
+      </w:r>
+      <w:r>
+        <w:rPr>
+          <w:rStyle w:val="VerbatimChar"/>
+        </w:rPr>
+        <w:t xml:space="preserve">date</w:t>
+      </w:r>
+      <w:r>
+        <w:t xml:space="preserve"> </w:t>
+      </w:r>
+      <w:r>
+        <w:t xml:space="preserve">variable is already stored in POSIXct format, but I will apply</w:t>
+      </w:r>
+      <w:r>
+        <w:t xml:space="preserve"> </w:t>
+      </w:r>
+      <w:r>
+        <w:rPr>
+          <w:rStyle w:val="VerbatimChar"/>
+        </w:rPr>
+        <w:t xml:space="preserve">lubridate:ymd</w:t>
+      </w:r>
+      <w:r>
+        <w:t xml:space="preserve"> </w:t>
+      </w:r>
+      <w:r>
+        <w:t xml:space="preserve">to remove the unused time codes.</w:t>
       </w:r>
     </w:p>
     <w:p>
@@ -312,7 +426,7 @@
         <w:t xml:space="preserve"> </w:t>
       </w:r>
       <w:r>
-        <w:t xml:space="preserve">os comprised of 100</w:t>
+        <w:t xml:space="preserve">is comprised of 100</w:t>
       </w:r>
       <w:r>
         <w:t xml:space="preserve"> </w:t>
@@ -346,7 +460,22 @@
         <w:t xml:space="preserve"> </w:t>
       </w:r>
       <w:r>
-        <w:t xml:space="preserve">Responses) to give a percentage of doors that saw a response.</w:t>
+        <w:t xml:space="preserve">Responses) to give a percentage of</w:t>
+      </w:r>
+      <w:r>
+        <w:t xml:space="preserve"> </w:t>
+      </w:r>
+      <w:r>
+        <w:rPr>
+          <w:rStyle w:val="VerbatimChar"/>
+        </w:rPr>
+        <w:t xml:space="preserve">Doors</w:t>
+      </w:r>
+      <w:r>
+        <w:t xml:space="preserve"> </w:t>
+      </w:r>
+      <w:r>
+        <w:t xml:space="preserve">that saw a response.</w:t>
       </w:r>
     </w:p>
     <w:p>
@@ -364,6 +493,9 @@
           <w:rStyle w:val="VerbatimChar"/>
         </w:rPr>
         <w:t xml:space="preserve">skim</w:t>
+      </w:r>
+      <w:r>
+        <w:t xml:space="preserve">:</w:t>
       </w:r>
     </w:p>
     <w:p xmlns:w="http://schemas.openxmlformats.org/wordprocessingml/2006/main" xmlns:wp="http://schemas.openxmlformats.org/drawingml/2006/wordprocessingDrawing" xmlns:r="http://schemas.openxmlformats.org/officeDocument/2006/relationships" xmlns:w14="http://schemas.microsoft.com/office/word/2010/wordml">
@@ -456,7 +588,7 @@
                 <w:szCs w:val="22"/>
                 <w:color w:val="000000"/>
               </w:rPr>
-              <w:t xml:space="preserve">skim_variable</w:t>
+              <w:t xml:space="preserve">Variable</w:t>
             </w:r>
           </w:p>
         </w:tc>
@@ -509,7 +641,7 @@
                 <w:szCs w:val="22"/>
                 <w:color w:val="000000"/>
               </w:rPr>
-              <w:t xml:space="preserve">numeric.hist</w:t>
+              <w:t xml:space="preserve">Distribution</w:t>
             </w:r>
           </w:p>
         </w:tc>
@@ -562,7 +694,7 @@
                 <w:szCs w:val="22"/>
                 <w:color w:val="000000"/>
               </w:rPr>
-              <w:t xml:space="preserve">numeric.mean</w:t>
+              <w:t xml:space="preserve">Mean Value</w:t>
             </w:r>
           </w:p>
         </w:tc>
@@ -615,7 +747,7 @@
                 <w:szCs w:val="22"/>
                 <w:color w:val="000000"/>
               </w:rPr>
-              <w:t xml:space="preserve">numeric.sd</w:t>
+              <w:t xml:space="preserve">Standard Deviation</w:t>
             </w:r>
           </w:p>
         </w:tc>
@@ -668,7 +800,7 @@
                 <w:szCs w:val="22"/>
                 <w:color w:val="000000"/>
               </w:rPr>
-              <w:t xml:space="preserve">numeric.p0</w:t>
+              <w:t xml:space="preserve">Minimum</w:t>
             </w:r>
           </w:p>
         </w:tc>
@@ -721,7 +853,7 @@
                 <w:szCs w:val="22"/>
                 <w:color w:val="000000"/>
               </w:rPr>
-              <w:t xml:space="preserve">numeric.p25</w:t>
+              <w:t xml:space="preserve">First Quartile</w:t>
             </w:r>
           </w:p>
         </w:tc>
@@ -774,7 +906,7 @@
                 <w:szCs w:val="22"/>
                 <w:color w:val="000000"/>
               </w:rPr>
-              <w:t xml:space="preserve">numeric.p50</w:t>
+              <w:t xml:space="preserve">Median</w:t>
             </w:r>
           </w:p>
         </w:tc>
@@ -827,7 +959,7 @@
                 <w:szCs w:val="22"/>
                 <w:color w:val="000000"/>
               </w:rPr>
-              <w:t xml:space="preserve">numeric.p75</w:t>
+              <w:t xml:space="preserve">Third Quartile</w:t>
             </w:r>
           </w:p>
         </w:tc>
@@ -880,7 +1012,7 @@
                 <w:szCs w:val="22"/>
                 <w:color w:val="000000"/>
               </w:rPr>
-              <w:t xml:space="preserve">numeric.p100</w:t>
+              <w:t xml:space="preserve">Maximum</w:t>
             </w:r>
           </w:p>
         </w:tc>
@@ -4272,23 +4404,7 @@
         <w:pStyle w:val="BodyText"/>
       </w:pPr>
       <w:r>
-        <w:t xml:space="preserve">I assembled this dataset by hand in Microsoft Excel, and as a result there are no missing values.</w:t>
-      </w:r>
-    </w:p>
-    <w:p>
-      <w:pPr>
-        <w:pStyle w:val="BodyText"/>
-      </w:pPr>
-      <w:r>
-        <w:t xml:space="preserve">There are 45 total observations</w:t>
-      </w:r>
-    </w:p>
-    <w:p>
-      <w:pPr>
-        <w:pStyle w:val="BodyText"/>
-      </w:pPr>
-      <w:r>
-        <w:t xml:space="preserve">The</w:t>
+        <w:t xml:space="preserve">There are 45 total observations. I assembled this dataset by hand in Microsoft Excel, and as a result there are no missing values. Interestingly, most of the variables appear to have a slightly right-tailed distribution. This is perhaps most visible in</w:t>
       </w:r>
       <w:r>
         <w:t xml:space="preserve"> </w:t>
@@ -4297,13 +4413,10 @@
         <w:rPr>
           <w:rStyle w:val="VerbatimChar"/>
         </w:rPr>
-        <w:t xml:space="preserve">date</w:t>
-      </w:r>
-      <w:r>
-        <w:t xml:space="preserve"> </w:t>
-      </w:r>
-      <w:r>
-        <w:t xml:space="preserve">variable is already stored in POSIXct format, but I will apply</w:t>
+        <w:t xml:space="preserve">repsonse_rate</w:t>
+      </w:r>
+      <w:r>
+        <w:t xml:space="preserve">, but one could argue it is the case for each variable except</w:t>
       </w:r>
       <w:r>
         <w:t xml:space="preserve"> </w:t>
@@ -4312,29 +4425,25 @@
         <w:rPr>
           <w:rStyle w:val="VerbatimChar"/>
         </w:rPr>
-        <w:t xml:space="preserve">lubridate:ymd</w:t>
-      </w:r>
-      <w:r>
-        <w:t xml:space="preserve"> </w:t>
-      </w:r>
-      <w:r>
-        <w:t xml:space="preserve">to remove the unused time codes.</w:t>
-      </w:r>
-    </w:p>
-    <w:p>
-      <w:pPr>
-        <w:pStyle w:val="BodyText"/>
-      </w:pPr>
-      <w:r>
-        <w:t xml:space="preserve">Looking more closely at `response_rate``, we see an oddly shaped histogram, and a high max value of 149, while the upper quartile is merely 14.</w:t>
-      </w:r>
-    </w:p>
-    <w:p>
-      <w:pPr>
-        <w:pStyle w:val="BodyText"/>
-      </w:pPr>
-      <w:r>
-        <w:t xml:space="preserve">That outlier represents a day with 149 doors and 1 response and is not a typo. Moving forward, that outlier is removed.</w:t>
+        <w:t xml:space="preserve">adj_steps</w:t>
+      </w:r>
+      <w:r>
+        <w:t xml:space="preserve">. The median</w:t>
+      </w:r>
+      <w:r>
+        <w:t xml:space="preserve"> </w:t>
+      </w:r>
+      <w:r>
+        <w:rPr>
+          <w:rStyle w:val="VerbatimChar"/>
+        </w:rPr>
+        <w:t xml:space="preserve">response_rate</w:t>
+      </w:r>
+      <w:r>
+        <w:t xml:space="preserve"> </w:t>
+      </w:r>
+      <w:r>
+        <w:t xml:space="preserve">is 10.61, which suggets that the common rule of thumb of 10% is broadly accurate.</w:t>
       </w:r>
     </w:p>
     <w:bookmarkEnd w:id="22"/>
@@ -4344,7 +4453,7 @@
         <w:pStyle w:val="Heading3"/>
       </w:pPr>
       <w:r>
-        <w:t xml:space="preserve">Basic analysis</w:t>
+        <w:t xml:space="preserve">Basic Analysis</w:t>
       </w:r>
     </w:p>
     <w:p>
@@ -4435,7 +4544,22 @@
         <w:t xml:space="preserve">Figure 2</w:t>
       </w:r>
       <w:r>
-        <w:t xml:space="preserve">, we see that response rates varied much more from weekday to weekday than they did from weekend to weekend. However, they appear to have followed a similar trend of peaks in late August and mid-October.</w:t>
+        <w:t xml:space="preserve">, I see that</w:t>
+      </w:r>
+      <w:r>
+        <w:t xml:space="preserve"> </w:t>
+      </w:r>
+      <w:r>
+        <w:rPr>
+          <w:rStyle w:val="VerbatimChar"/>
+        </w:rPr>
+        <w:t xml:space="preserve">response_rate</w:t>
+      </w:r>
+      <w:r>
+        <w:t xml:space="preserve"> </w:t>
+      </w:r>
+      <w:r>
+        <w:t xml:space="preserve">varied more day-to-day during the week than it did between weekend days. However, both appear to have followed a similar trend of peaks in late August and in mid-October.</w:t>
       </w:r>
     </w:p>
     <w:p>
@@ -4503,7 +4627,7 @@
         <w:t xml:space="preserve">Figure 3</w:t>
       </w:r>
       <w:r>
-        <w:t xml:space="preserve">, we see that the mean and median of</w:t>
+        <w:t xml:space="preserve">, I see that the mean and median of</w:t>
       </w:r>
       <w:r>
         <w:t xml:space="preserve"> </w:t>
@@ -4518,7 +4642,19 @@
         <w:t xml:space="preserve"> </w:t>
       </w:r>
       <w:r>
-        <w:t xml:space="preserve">is similar for weekdays and weekends alike. However once again, we see that rates varied greatly on weekdays. Both also appear to have a single outlier of especially high response rates.</w:t>
+        <w:t xml:space="preserve">are similar for weekdays and weekends alike. Once again though, I see that rates varied greatly on weekdays. Both also appear to have a single outlier of especially high</w:t>
+      </w:r>
+      <w:r>
+        <w:t xml:space="preserve"> </w:t>
+      </w:r>
+      <w:r>
+        <w:rPr>
+          <w:rStyle w:val="VerbatimChar"/>
+        </w:rPr>
+        <w:t xml:space="preserve">response_rate</w:t>
+      </w:r>
+      <w:r>
+        <w:t xml:space="preserve">.</w:t>
       </w:r>
     </w:p>
     <w:p xmlns:w="http://schemas.openxmlformats.org/wordprocessingml/2006/main" xmlns:wp="http://schemas.openxmlformats.org/drawingml/2006/wordprocessingDrawing" xmlns:r="http://schemas.openxmlformats.org/officeDocument/2006/relationships" xmlns:w14="http://schemas.microsoft.com/office/word/2010/wordml">
@@ -5705,7 +5841,22 @@
         <w:t xml:space="preserve">Figure 4</w:t>
       </w:r>
       <w:r>
-        <w:t xml:space="preserve">, which show weekdays saw response rates of &lt;1% all the way up to &gt;35%, while Weekends ranged only from 6.25% through 26%.</w:t>
+        <w:t xml:space="preserve">, which show weekdays saw</w:t>
+      </w:r>
+      <w:r>
+        <w:t xml:space="preserve"> </w:t>
+      </w:r>
+      <w:r>
+        <w:rPr>
+          <w:rStyle w:val="VerbatimChar"/>
+        </w:rPr>
+        <w:t xml:space="preserve">response_rate</w:t>
+      </w:r>
+      <w:r>
+        <w:t xml:space="preserve"> </w:t>
+      </w:r>
+      <w:r>
+        <w:t xml:space="preserve">of &lt;1% all the way up to &gt;35%, while Weekends ranged only from 6.25% to 26%.</w:t>
       </w:r>
     </w:p>
     <w:p xmlns:w="http://schemas.openxmlformats.org/wordprocessingml/2006/main" xmlns:wp="http://schemas.openxmlformats.org/drawingml/2006/wordprocessingDrawing" xmlns:r="http://schemas.openxmlformats.org/officeDocument/2006/relationships" xmlns:w14="http://schemas.microsoft.com/office/word/2010/wordml">
@@ -6853,16 +7004,15 @@
       </w:r>
       <w:r>
         <w:rPr>
-          <w:i/>
-          <w:iCs/>
+          <w:rStyle w:val="VerbatimChar"/>
         </w:rPr>
-        <w:t xml:space="preserve">response rate</w:t>
-      </w:r>
-      <w:r>
-        <w:t xml:space="preserve"> </w:t>
-      </w:r>
-      <w:r>
-        <w:t xml:space="preserve">are shown. This includes the pair of outliers we saw in</w:t>
+        <w:t xml:space="preserve">response_rate</w:t>
+      </w:r>
+      <w:r>
+        <w:t xml:space="preserve"> </w:t>
+      </w:r>
+      <w:r>
+        <w:t xml:space="preserve">are shown. This includes the pair of outliers I noted in</w:t>
       </w:r>
       <w:r>
         <w:t xml:space="preserve"> </w:t>
@@ -6872,10 +7022,25 @@
           <w:i/>
           <w:iCs/>
         </w:rPr>
-        <w:t xml:space="preserve">figure 3</w:t>
-      </w:r>
-      <w:r>
-        <w:t xml:space="preserve">, which we can now see are October 11th and August 24th. As we can see though, October only saw 14 doors knocked, so that day appears to be an outlier in terms of my actual activity. August 15th therefore appears to be the largest</w:t>
+        <w:t xml:space="preserve">Figure 3</w:t>
+      </w:r>
+      <w:r>
+        <w:t xml:space="preserve">, which are October 11th and August 24th. It is worth observing that October 11th only saw 14</w:t>
+      </w:r>
+      <w:r>
+        <w:t xml:space="preserve"> </w:t>
+      </w:r>
+      <w:r>
+        <w:rPr>
+          <w:rStyle w:val="VerbatimChar"/>
+        </w:rPr>
+        <w:t xml:space="preserve">Doors</w:t>
+      </w:r>
+      <w:r>
+        <w:t xml:space="preserve"> </w:t>
+      </w:r>
+      <w:r>
+        <w:t xml:space="preserve">knocked, so that day appears to be an outlier in terms of my actual activity as well. August 15th therefore appears to be the largest</w:t>
       </w:r>
       <w:r>
         <w:t xml:space="preserve"> </w:t>
@@ -6893,7 +7058,16 @@
         <w:t xml:space="preserve"> </w:t>
       </w:r>
       <w:r>
-        <w:t xml:space="preserve">response rate I had on a day.</w:t>
+        <w:rPr>
+          <w:rStyle w:val="VerbatimChar"/>
+        </w:rPr>
+        <w:t xml:space="preserve">response_rate</w:t>
+      </w:r>
+      <w:r>
+        <w:t xml:space="preserve"> </w:t>
+      </w:r>
+      <w:r>
+        <w:t xml:space="preserve">I had on a day.</w:t>
       </w:r>
     </w:p>
     <w:bookmarkEnd w:id="29"/>
@@ -6933,21 +7107,12 @@
       </w:r>
       <w:r>
         <w:rPr>
-          <w:i/>
-          <w:iCs/>
+          <w:rStyle w:val="VerbatimChar"/>
         </w:rPr>
-        <w:t xml:space="preserve">response rate</w:t>
-      </w:r>
-      <w:r>
-        <w:t xml:space="preserve">.</w:t>
-      </w:r>
-    </w:p>
-    <w:p>
-      <w:pPr>
-        <w:pStyle w:val="BodyText"/>
-      </w:pPr>
-      <w:r>
-        <w:t xml:space="preserve">What follows is an ANOVA F-Test.</w:t>
+        <w:t xml:space="preserve">response_rate</w:t>
+      </w:r>
+      <w:r>
+        <w:t xml:space="preserve">. What follows is an ANOVA F-Test.</w:t>
       </w:r>
     </w:p>
     <w:p>
@@ -7191,7 +7356,7 @@
         <w:pStyle w:val="BodyText"/>
       </w:pPr>
       <w:r>
-        <w:t xml:space="preserve">The first condition is normal distribution of residuals, which I examine using the QQ plot, Histogram of residuals, and boxplot of residuals in</w:t>
+        <w:t xml:space="preserve">The first condition is normal distribution of residuals, which I examine using the QQ plot, histogram of residuals, and boxplot of residuals in</w:t>
       </w:r>
       <w:r>
         <w:t xml:space="preserve"> </w:t>
@@ -7201,7 +7366,7 @@
           <w:i/>
           <w:iCs/>
         </w:rPr>
-        <w:t xml:space="preserve">figure 7</w:t>
+        <w:t xml:space="preserve">Figure 6</w:t>
       </w:r>
       <w:r>
         <w:t xml:space="preserve">. The data is left-tailed but not egregiously so. I consider the residual distribution assumption met here.</w:t>
@@ -7269,7 +7434,7 @@
           <w:i/>
           <w:iCs/>
         </w:rPr>
-        <w:t xml:space="preserve">figure 8</w:t>
+        <w:t xml:space="preserve">Figure 7</w:t>
       </w:r>
       <w:r>
         <w:t xml:space="preserve">, and see that the residuals do not vary constantly. The residuals appear to increase as the predicted values grow larger. The assumption of constant variance is not met.</w:t>
@@ -8144,13 +8309,13 @@
           <w:i/>
           <w:iCs/>
         </w:rPr>
-        <w:t xml:space="preserve">figure 8</w:t>
-      </w:r>
-      <w:r>
-        <w:t xml:space="preserve"> </w:t>
-      </w:r>
-      <w:r>
-        <w:t xml:space="preserve">simply share the p-value. This is signifanly above the level of analysis 0.05 and reinforces my decision here to fail to reject the null hypotheses.</w:t>
+        <w:t xml:space="preserve">Figure 8</w:t>
+      </w:r>
+      <w:r>
+        <w:t xml:space="preserve"> </w:t>
+      </w:r>
+      <w:r>
+        <w:t xml:space="preserve">to simply share the p-value. This is significantly above the level of analysis 0.05 and reinforces my decision here to fail to reject the null hypotheses.</w:t>
       </w:r>
     </w:p>
     <w:p>
@@ -8167,7 +8332,7 @@
         <w:rPr>
           <w:rStyle w:val="VerbatimChar"/>
         </w:rPr>
-        <w:t xml:space="preserve">response rate</w:t>
+        <w:t xml:space="preserve">response_rate</w:t>
       </w:r>
       <w:r>
         <w:t xml:space="preserve"> </w:t>
@@ -8188,7 +8353,7 @@
         <w:t xml:space="preserve"> </w:t>
       </w:r>
       <w:r>
-        <w:t xml:space="preserve">are not statistically significant.</w:t>
+        <w:t xml:space="preserve">is not statistically significant.</w:t>
       </w:r>
     </w:p>
     <w:bookmarkEnd w:id="36"/>
@@ -8218,7 +8383,7 @@
         <w:t xml:space="preserve">repsonse_rate</w:t>
       </w:r>
       <w:r>
-        <w:t xml:space="preserve">. We saw earlier that</w:t>
+        <w:t xml:space="preserve">. I saw earlier that</w:t>
       </w:r>
       <w:r>
         <w:t xml:space="preserve"> </w:t>
@@ -8315,7 +8480,20 @@
         <w:t xml:space="preserve"> </w:t>
       </w:r>
       <w:r>
-        <w:t xml:space="preserve">model, the normal distribution of residuals assumption appears to be met. There is an outlier point which makes the distribution slightly left tailed but, as with</w:t>
+        <w:t xml:space="preserve">model, the normal distribution of residuals assumption appears to be met, as I see in</w:t>
+      </w:r>
+      <w:r>
+        <w:t xml:space="preserve"> </w:t>
+      </w:r>
+      <w:r>
+        <w:rPr>
+          <w:i/>
+          <w:iCs/>
+        </w:rPr>
+        <w:t xml:space="preserve">Figure 9</w:t>
+      </w:r>
+      <w:r>
+        <w:t xml:space="preserve">. There is an outlier point which makes the distribution slightly left tailed but, as with</w:t>
       </w:r>
       <w:r>
         <w:t xml:space="preserve"> </w:t>
@@ -8392,7 +8570,7 @@
           <w:i/>
           <w:iCs/>
         </w:rPr>
-        <w:t xml:space="preserve">Figure X</w:t>
+        <w:t xml:space="preserve">Figure 10</w:t>
       </w:r>
       <w:r>
         <w:t xml:space="preserve">. However, looking past the lone outlier with a residual above 20, the constant variance assumption is met. The residuals are relatively constant across the predicted values.</w:t>
@@ -8403,7 +8581,7 @@
         <w:pStyle w:val="BodyText"/>
       </w:pPr>
       <w:r>
-        <w:t xml:space="preserve">It is fair to assume that the residual an observation do not impact the residuals of any other observations, so the independence of residuals assumption is met.</w:t>
+        <w:t xml:space="preserve">It is fair to assume that the residual of an observation does not impact the residuals of any other observations, so the independence of residuals assumption is met.</w:t>
       </w:r>
     </w:p>
     <w:p xmlns:w="http://schemas.openxmlformats.org/wordprocessingml/2006/main" xmlns:wp="http://schemas.openxmlformats.org/drawingml/2006/wordprocessingDrawing" xmlns:r="http://schemas.openxmlformats.org/officeDocument/2006/relationships" xmlns:w14="http://schemas.microsoft.com/office/word/2010/wordml">
@@ -8421,7 +8599,7 @@
         <w:ind w:left="60" w:right="60" w:firstLine="0" w:firstLineChars="0"/>
       </w:pPr>
       <w:r>
-        <w:t xml:space="preserve">Figure 8: ANOVA Table for `Month`</w:t>
+        <w:t xml:space="preserve">Figure 11: ANOVA Table for `Month`</w:t>
       </w:r>
     </w:p>
     <w:tbl xmlns:w="http://schemas.openxmlformats.org/wordprocessingml/2006/main" xmlns:r="http://schemas.openxmlformats.org/officeDocument/2006/relationships" xmlns:w14="http://schemas.microsoft.com/office/word/2010/wordml" xmlns:wp="http://schemas.openxmlformats.org/drawingml/2006/wordprocessingDrawing" xmlns:a="http://schemas.openxmlformats.org/drawingml/2006/main" xmlns:pic="http://schemas.openxmlformats.org/drawingml/2006/picture">
@@ -9257,7 +9435,20 @@
         <w:pStyle w:val="BodyText"/>
       </w:pPr>
       <w:r>
-        <w:t xml:space="preserve">Based on the P-Value 0.54 I conclude there is not statistically significant evidence that</w:t>
+        <w:t xml:space="preserve">Based on the P-Value 0.54 seen in</w:t>
+      </w:r>
+      <w:r>
+        <w:t xml:space="preserve"> </w:t>
+      </w:r>
+      <w:r>
+        <w:rPr>
+          <w:i/>
+          <w:iCs/>
+        </w:rPr>
+        <w:t xml:space="preserve">Figure 11</w:t>
+      </w:r>
+      <w:r>
+        <w:t xml:space="preserve">, I conclude there is not statistically significant evidence that</w:t>
       </w:r>
       <w:r>
         <w:t xml:space="preserve"> </w:t>
@@ -9282,6 +9473,9 @@
           <w:rStyle w:val="VerbatimChar"/>
         </w:rPr>
         <w:t xml:space="preserve">response_rate</w:t>
+      </w:r>
+      <w:r>
+        <w:t xml:space="preserve">.</w:t>
       </w:r>
     </w:p>
     <w:bookmarkEnd w:id="43"/>
@@ -9412,13 +9606,13 @@
           <w:i/>
           <w:iCs/>
         </w:rPr>
-        <w:t xml:space="preserve">Figure 9</w:t>
-      </w:r>
-      <w:r>
-        <w:t xml:space="preserve"> </w:t>
-      </w:r>
-      <w:r>
-        <w:t xml:space="preserve">we see a weak positive relationship between</w:t>
+        <w:t xml:space="preserve">Figure 12</w:t>
+      </w:r>
+      <w:r>
+        <w:t xml:space="preserve"> </w:t>
+      </w:r>
+      <w:r>
+        <w:t xml:space="preserve">I see a weak positive relationship between</w:t>
       </w:r>
       <w:r>
         <w:t xml:space="preserve"> </w:t>
@@ -9445,7 +9639,22 @@
         <w:t xml:space="preserve">response_rate</w:t>
       </w:r>
       <w:r>
-        <w:t xml:space="preserve">. As to why this particular relationship exists, I would theorize that higher steps totals are associated with areas with less-dense housing. That sort of area may be populated more by adult families than young people, who would live with roommates and drive up the attempts per door.</w:t>
+        <w:t xml:space="preserve">. As to why this particular relationship exists, I would theorize that higher steps totals are associated with areas with less-dense housing. That sort of area may be populated more by adult families than young people, who would live with roommates and drive up the</w:t>
+      </w:r>
+      <w:r>
+        <w:t xml:space="preserve"> </w:t>
+      </w:r>
+      <w:r>
+        <w:rPr>
+          <w:rStyle w:val="VerbatimChar"/>
+        </w:rPr>
+        <w:t xml:space="preserve">Attempts</w:t>
+      </w:r>
+      <w:r>
+        <w:t xml:space="preserve"> </w:t>
+      </w:r>
+      <w:r>
+        <w:t xml:space="preserve">per door.</w:t>
       </w:r>
     </w:p>
     <w:p>
@@ -9510,7 +9719,7 @@
           <w:i/>
           <w:iCs/>
         </w:rPr>
-        <w:t xml:space="preserve">Figure 10</w:t>
+        <w:t xml:space="preserve">Figure 13</w:t>
       </w:r>
       <w:r>
         <w:t xml:space="preserve">, there is a strong negative relationship between</w:t>
@@ -9540,7 +9749,22 @@
         <w:t xml:space="preserve">response_rate</w:t>
       </w:r>
       <w:r>
-        <w:t xml:space="preserve">. This makes sense, as a the observations with the largest number of attempts are likely households with multiple voters, such as one containing parents and children. A non-response to one of these doors would mean a high number of attempts.</w:t>
+        <w:t xml:space="preserve">. This makes sense, as a the observations with the largest number of</w:t>
+      </w:r>
+      <w:r>
+        <w:t xml:space="preserve"> </w:t>
+      </w:r>
+      <w:r>
+        <w:rPr>
+          <w:rStyle w:val="VerbatimChar"/>
+        </w:rPr>
+        <w:t xml:space="preserve">Attempts</w:t>
+      </w:r>
+      <w:r>
+        <w:t xml:space="preserve"> </w:t>
+      </w:r>
+      <w:r>
+        <w:t xml:space="preserve">are likely households with multiple voters, such as one containing parents and adult children. A non-response to one of these doors would mean a high number of attempts.</w:t>
       </w:r>
     </w:p>
     <w:p>
@@ -9605,7 +9829,7 @@
           <w:i/>
           <w:iCs/>
         </w:rPr>
-        <w:t xml:space="preserve">Figure 11</w:t>
+        <w:t xml:space="preserve">Figure 14</w:t>
       </w:r>
       <w:r>
         <w:t xml:space="preserve">, the relationship between</w:t>
@@ -9638,7 +9862,58 @@
         <w:t xml:space="preserve"> </w:t>
       </w:r>
       <w:r>
-        <w:t xml:space="preserve">is clearly negative. This makes sense as well. I would consider a standard day to have 1 or 2 lists, maybe 3 on a bigger one. However, days with 3 or 4 lists may have been areas with very low response rates, hence the ability to complete a high number of lists.</w:t>
+        <w:t xml:space="preserve">is clearly negative. This makes sense as well. I would consider a standard day to have 1 or 2</w:t>
+      </w:r>
+      <w:r>
+        <w:t xml:space="preserve"> </w:t>
+      </w:r>
+      <w:r>
+        <w:rPr>
+          <w:rStyle w:val="VerbatimChar"/>
+        </w:rPr>
+        <w:t xml:space="preserve">Lists</w:t>
+      </w:r>
+      <w:r>
+        <w:t xml:space="preserve">, maybe 3 on a bigger one. However, days with 3 or 4</w:t>
+      </w:r>
+      <w:r>
+        <w:t xml:space="preserve"> </w:t>
+      </w:r>
+      <w:r>
+        <w:rPr>
+          <w:rStyle w:val="VerbatimChar"/>
+        </w:rPr>
+        <w:t xml:space="preserve">Lists</w:t>
+      </w:r>
+      <w:r>
+        <w:t xml:space="preserve"> </w:t>
+      </w:r>
+      <w:r>
+        <w:t xml:space="preserve">may have been areas with very low</w:t>
+      </w:r>
+      <w:r>
+        <w:t xml:space="preserve"> </w:t>
+      </w:r>
+      <w:r>
+        <w:rPr>
+          <w:rStyle w:val="VerbatimChar"/>
+        </w:rPr>
+        <w:t xml:space="preserve">response_rate</w:t>
+      </w:r>
+      <w:r>
+        <w:t xml:space="preserve">, hence the ability to complete a high number of</w:t>
+      </w:r>
+      <w:r>
+        <w:t xml:space="preserve"> </w:t>
+      </w:r>
+      <w:r>
+        <w:rPr>
+          <w:rStyle w:val="VerbatimChar"/>
+        </w:rPr>
+        <w:t xml:space="preserve">Lists</w:t>
+      </w:r>
+      <w:r>
+        <w:t xml:space="preserve">.</w:t>
       </w:r>
     </w:p>
     <w:p>
@@ -9743,7 +10018,7 @@
         <w:t xml:space="preserve"> </w:t>
       </w:r>
       <w:r>
-        <w:t xml:space="preserve">to be days where I worked a greater amount of time. As a result, I would expect those days to potentially have a greater number of</w:t>
+        <w:t xml:space="preserve">to be days where I worked a greater amount of time. As a result, I would expect those days to have a greater number of</w:t>
       </w:r>
       <w:r>
         <w:t xml:space="preserve"> </w:t>
@@ -9768,7 +10043,7 @@
           <w:i/>
           <w:iCs/>
         </w:rPr>
-        <w:t xml:space="preserve">Figure 12</w:t>
+        <w:t xml:space="preserve">Figure 15</w:t>
       </w:r>
       <w:r>
         <w:t xml:space="preserve">, that interaction is examined, and the plot suggests that an interaction effect is not present. The regression lines for each level of</w:t>
@@ -9786,7 +10061,7 @@
         <w:t xml:space="preserve"> </w:t>
       </w:r>
       <w:r>
-        <w:t xml:space="preserve">are approximately parralel.</w:t>
+        <w:t xml:space="preserve">are approximately parallel.</w:t>
       </w:r>
     </w:p>
     <w:p>
@@ -9911,10 +10186,10 @@
           <w:i/>
           <w:iCs/>
         </w:rPr>
-        <w:t xml:space="preserve">Figure 13</w:t>
-      </w:r>
-      <w:r>
-        <w:t xml:space="preserve">, we do appear to see an interaction effect between</w:t>
+        <w:t xml:space="preserve">Figure 16</w:t>
+      </w:r>
+      <w:r>
+        <w:t xml:space="preserve">, I do appear to see an interaction effect between</w:t>
       </w:r>
       <w:r>
         <w:t xml:space="preserve"> </w:t>
@@ -9923,7 +10198,7 @@
         <w:rPr>
           <w:rStyle w:val="VerbatimChar"/>
         </w:rPr>
-        <w:t xml:space="preserve">attempts</w:t>
+        <w:t xml:space="preserve">Attempts</w:t>
       </w:r>
       <w:r>
         <w:t xml:space="preserve"> </w:t>
@@ -9938,7 +10213,7 @@
         <w:rPr>
           <w:rStyle w:val="VerbatimChar"/>
         </w:rPr>
-        <w:t xml:space="preserve">lists</w:t>
+        <w:t xml:space="preserve">Lists</w:t>
       </w:r>
       <w:r>
         <w:t xml:space="preserve">.</w:t>
@@ -10036,7 +10311,7 @@
           <w:i/>
           <w:iCs/>
         </w:rPr>
-        <w:t xml:space="preserve">Figure 14</w:t>
+        <w:t xml:space="preserve">Figure 17</w:t>
       </w:r>
       <w:r>
         <w:t xml:space="preserve">, an apparent interaction between</w:t>
@@ -10164,7 +10439,7 @@
           <w:i/>
           <w:iCs/>
         </w:rPr>
-        <w:t xml:space="preserve">Figure 15</w:t>
+        <w:t xml:space="preserve">Figure 18</w:t>
       </w:r>
       <w:r>
         <w:t xml:space="preserve"> </w:t>
@@ -10319,10 +10594,10 @@
           <w:i/>
           <w:iCs/>
         </w:rPr>
-        <w:t xml:space="preserve">Figure 16</w:t>
-      </w:r>
-      <w:r>
-        <w:t xml:space="preserve">, there does not seem to be an effect, or at least a strong one.</w:t>
+        <w:t xml:space="preserve">Figure 19</w:t>
+      </w:r>
+      <w:r>
+        <w:t xml:space="preserve">, there does not seem to be an effect, or at least not a strong one.</w:t>
       </w:r>
       <w:r>
         <w:t xml:space="preserve"> </w:t>
@@ -10332,7 +10607,7 @@
           <w:i/>
           <w:iCs/>
         </w:rPr>
-        <w:t xml:space="preserve">Figure 16</w:t>
+        <w:t xml:space="preserve">Figure 19</w:t>
       </w:r>
       <w:r>
         <w:t xml:space="preserve"> </w:t>
@@ -10353,7 +10628,23 @@
         <w:t xml:space="preserve"> </w:t>
       </w:r>
       <w:r>
-        <w:t xml:space="preserve">variable, and although the regression lines are not parallel, the three facets move in the same direction, and the low number of observations in the High plot leads me to believe that the trend would be similarly positive if more observations were present. Overall, this interaction effect is not clear enough to be included in the model.</w:t>
+        <w:t xml:space="preserve">variable, and although the regression lines are not parallel, the three facets show positive relationships, and the low number of observations in the</w:t>
+      </w:r>
+      <w:r>
+        <w:t xml:space="preserve"> </w:t>
+      </w:r>
+      <w:r>
+        <w:rPr>
+          <w:i/>
+          <w:iCs/>
+        </w:rPr>
+        <w:t xml:space="preserve">High</w:t>
+      </w:r>
+      <w:r>
+        <w:t xml:space="preserve"> </w:t>
+      </w:r>
+      <w:r>
+        <w:t xml:space="preserve">plot leads me to believe that the trend would be similarly positive if more observations were present. Overall, this interaction effect is not clear enough to be included in the model.</w:t>
       </w:r>
     </w:p>
     <w:p>
@@ -10424,7 +10715,7 @@
         <w:t xml:space="preserve">Weekend</w:t>
       </w:r>
       <w:r>
-        <w:t xml:space="preserve">. These interaction will be used to fit the linear regression model.</w:t>
+        <w:t xml:space="preserve">. These interactions will be used to fit the linear regression model.</w:t>
       </w:r>
     </w:p>
     <w:bookmarkEnd w:id="68"/>
@@ -10434,7 +10725,7 @@
         <w:pStyle w:val="Heading3"/>
       </w:pPr>
       <w:r>
-        <w:t xml:space="preserve">Fitting linear regression model</w:t>
+        <w:t xml:space="preserve">Fitting linear Regression Model</w:t>
       </w:r>
     </w:p>
     <w:p xmlns:w="http://schemas.openxmlformats.org/wordprocessingml/2006/main" xmlns:wp="http://schemas.openxmlformats.org/drawingml/2006/wordprocessingDrawing" xmlns:r="http://schemas.openxmlformats.org/officeDocument/2006/relationships" xmlns:w14="http://schemas.microsoft.com/office/word/2010/wordml">
@@ -10452,7 +10743,7 @@
         <w:ind w:left="60" w:right="60" w:firstLine="0" w:firstLineChars="0"/>
       </w:pPr>
       <w:r>
-        <w:t xml:space="preserve">Figure 17: Models sorted by Adjusted R-Squared</w:t>
+        <w:t xml:space="preserve">Figure 20: Models sorted by Adjusted R-Squared</w:t>
       </w:r>
     </w:p>
     <w:tbl xmlns:w="http://schemas.openxmlformats.org/wordprocessingml/2006/main" xmlns:r="http://schemas.openxmlformats.org/officeDocument/2006/relationships" xmlns:w14="http://schemas.microsoft.com/office/word/2010/wordml" xmlns:wp="http://schemas.openxmlformats.org/drawingml/2006/wordprocessingDrawing" xmlns:a="http://schemas.openxmlformats.org/drawingml/2006/main" xmlns:pic="http://schemas.openxmlformats.org/drawingml/2006/picture">
@@ -11849,7 +12140,7 @@
           <w:i/>
           <w:iCs/>
         </w:rPr>
-        <w:t xml:space="preserve">Figure 17</w:t>
+        <w:t xml:space="preserve">Figure 20</w:t>
       </w:r>
       <w:r>
         <w:t xml:space="preserve">. It features identical adjusted r-squared and AIC as bigger models that includes</w:t>
@@ -11924,7 +12215,7 @@
           <w:i/>
           <w:iCs/>
         </w:rPr>
-        <w:t xml:space="preserve">Figure 17</w:t>
+        <w:t xml:space="preserve">Figure 20</w:t>
       </w:r>
     </w:p>
     <w:p xmlns:w="http://schemas.openxmlformats.org/wordprocessingml/2006/main" xmlns:wp="http://schemas.openxmlformats.org/drawingml/2006/wordprocessingDrawing" xmlns:r="http://schemas.openxmlformats.org/officeDocument/2006/relationships" xmlns:w14="http://schemas.microsoft.com/office/word/2010/wordml">
@@ -11942,7 +12233,7 @@
         <w:ind w:left="60" w:right="60" w:firstLine="0" w:firstLineChars="0"/>
       </w:pPr>
       <w:r>
-        <w:t xml:space="preserve">Figure 18: Model terms</w:t>
+        <w:t xml:space="preserve">Figure 21: Model terms</w:t>
       </w:r>
     </w:p>
     <w:tbl xmlns:w="http://schemas.openxmlformats.org/wordprocessingml/2006/main" xmlns:r="http://schemas.openxmlformats.org/officeDocument/2006/relationships" xmlns:w14="http://schemas.microsoft.com/office/word/2010/wordml" xmlns:wp="http://schemas.openxmlformats.org/drawingml/2006/wordprocessingDrawing" xmlns:a="http://schemas.openxmlformats.org/drawingml/2006/main" xmlns:pic="http://schemas.openxmlformats.org/drawingml/2006/picture">
@@ -12868,10 +13159,10 @@
           <w:i/>
           <w:iCs/>
         </w:rPr>
-        <w:t xml:space="preserve">Figure 18</w:t>
-      </w:r>
-      <w:r>
-        <w:t xml:space="preserve">, we see that the most powerful piece of the model is</w:t>
+        <w:t xml:space="preserve">Figure 21</w:t>
+      </w:r>
+      <w:r>
+        <w:t xml:space="preserve">, I see that the most powerful piece of the model is</w:t>
       </w:r>
       <w:r>
         <w:t xml:space="preserve"> </w:t>
@@ -12900,27 +13191,391 @@
       <w:r>
         <w:t xml:space="preserve">of 4.8%.</w:t>
       </w:r>
+      <w:r>
+        <w:rPr>
+          <w:rStyle w:val="VerbatimChar"/>
+        </w:rPr>
+        <w:t xml:space="preserve">Lists</w:t>
+      </w:r>
+      <w:r>
+        <w:t xml:space="preserve"> </w:t>
+      </w:r>
+      <w:r>
+        <w:t xml:space="preserve">is also somewhat more powerful, as each additional list is associated with a decrease of 2.3% in</w:t>
+      </w:r>
+      <w:r>
+        <w:t xml:space="preserve"> </w:t>
+      </w:r>
+      <w:r>
+        <w:rPr>
+          <w:rStyle w:val="VerbatimChar"/>
+        </w:rPr>
+        <w:t xml:space="preserve">response_rate</w:t>
+      </w:r>
+      <w:r>
+        <w:t xml:space="preserve">. The full equation for the model is shown below:</w:t>
+      </w:r>
     </w:p>
-    <w:bookmarkEnd w:id="69"/>
-    <w:bookmarkStart w:id="70" w:name="appendix-visual-design-of-this-post"/>
     <w:p>
       <w:pPr>
-        <w:pStyle w:val="Heading3"/>
+        <w:pStyle w:val="BodyText"/>
       </w:pPr>
-      <w:r>
-        <w:t xml:space="preserve">Appendix: Visual design of this post</w:t>
-      </w:r>
+      <m:oMathPara>
+        <m:oMathParaPr>
+          <m:jc m:val="center"/>
+        </m:oMathParaPr>
+        <m:oMath>
+          <m:r>
+            <m:t>y</m:t>
+          </m:r>
+          <m:r>
+            <m:rPr>
+              <m:sty m:val="p"/>
+            </m:rPr>
+            <m:t>=</m:t>
+          </m:r>
+          <m:r>
+            <m:t>10.56</m:t>
+          </m:r>
+          <m:r>
+            <m:rPr>
+              <m:sty m:val="p"/>
+            </m:rPr>
+            <m:t>+</m:t>
+          </m:r>
+          <m:r>
+            <m:t>2.31</m:t>
+          </m:r>
+          <m:r>
+            <m:t> </m:t>
+          </m:r>
+          <m:r>
+            <m:rPr>
+              <m:nor/>
+              <m:sty m:val="p"/>
+            </m:rPr>
+            <m:t>Lists</m:t>
+          </m:r>
+          <m:r>
+            <m:rPr>
+              <m:sty m:val="p"/>
+            </m:rPr>
+            <m:t>+</m:t>
+          </m:r>
+          <m:r>
+            <m:t>0.05</m:t>
+          </m:r>
+          <m:r>
+            <m:t> </m:t>
+          </m:r>
+          <m:d>
+            <m:dPr>
+              <m:begChr m:val="("/>
+              <m:endChr m:val=")"/>
+              <m:sepChr m:val=""/>
+              <m:grow/>
+            </m:dPr>
+            <m:e>
+              <m:r>
+                <m:rPr>
+                  <m:nor/>
+                  <m:sty m:val="p"/>
+                </m:rPr>
+                <m:t>Weekend</m:t>
+              </m:r>
+              <m:r>
+                <m:rPr>
+                  <m:sty m:val="p"/>
+                </m:rPr>
+                <m:t>×</m:t>
+              </m:r>
+              <m:r>
+                <m:rPr>
+                  <m:nor/>
+                  <m:sty m:val="p"/>
+                </m:rPr>
+                <m:t>Attempts</m:t>
+              </m:r>
+            </m:e>
+          </m:d>
+          <m:r>
+            <m:rPr>
+              <m:sty m:val="p"/>
+            </m:rPr>
+            <m:t>−</m:t>
+          </m:r>
+          <m:r>
+            <m:t>0.001</m:t>
+          </m:r>
+          <m:r>
+            <m:t> </m:t>
+          </m:r>
+          <m:d>
+            <m:dPr>
+              <m:begChr m:val="("/>
+              <m:endChr m:val=")"/>
+              <m:sepChr m:val=""/>
+              <m:grow/>
+            </m:dPr>
+            <m:e>
+              <m:r>
+                <m:rPr>
+                  <m:nor/>
+                  <m:sty m:val="p"/>
+                </m:rPr>
+                <m:t>Weekend</m:t>
+              </m:r>
+              <m:r>
+                <m:rPr>
+                  <m:sty m:val="p"/>
+                </m:rPr>
+                <m:t>×</m:t>
+              </m:r>
+              <m:r>
+                <m:rPr>
+                  <m:nor/>
+                  <m:sty m:val="p"/>
+                </m:rPr>
+                <m:t>Steps</m:t>
+              </m:r>
+            </m:e>
+          </m:d>
+          <m:r>
+            <m:rPr>
+              <m:sty m:val="p"/>
+            </m:rPr>
+            <m:t>+</m:t>
+          </m:r>
+          <m:r>
+            <m:t>ϵ</m:t>
+          </m:r>
+        </m:oMath>
+      </m:oMathPara>
     </w:p>
     <w:p>
       <w:pPr>
         <w:pStyle w:val="FirstParagraph"/>
       </w:pPr>
       <w:r>
+        <w:t xml:space="preserve">Ultimately, my chosen model features an adjusted r-squared value lower than 0.4. This metric captures the amount of variance in the response variable, in this case</w:t>
+      </w:r>
+      <w:r>
+        <w:t xml:space="preserve"> </w:t>
+      </w:r>
+      <w:r>
         <w:rPr>
-          <w:b/>
-          <w:bCs/>
+          <w:rStyle w:val="VerbatimChar"/>
         </w:rPr>
-        <w:t xml:space="preserve">Variable colors</w:t>
+        <w:t xml:space="preserve">response_rate</w:t>
+      </w:r>
+      <w:r>
+        <w:t xml:space="preserve">, explained by the model, and a value that low indicates that this model is not realistically useful in predicting</w:t>
+      </w:r>
+      <w:r>
+        <w:t xml:space="preserve"> </w:t>
+      </w:r>
+      <w:r>
+        <w:rPr>
+          <w:rStyle w:val="VerbatimChar"/>
+        </w:rPr>
+        <w:t xml:space="preserve">respons_rate</w:t>
+      </w:r>
+      <w:r>
+        <w:t xml:space="preserve">, nor is any possible model with these variables.</w:t>
+      </w:r>
+    </w:p>
+    <w:bookmarkEnd w:id="69"/>
+    <w:bookmarkStart w:id="70" w:name="conclusions"/>
+    <w:p>
+      <w:pPr>
+        <w:pStyle w:val="Heading3"/>
+      </w:pPr>
+      <w:r>
+        <w:t xml:space="preserve">Conclusions</w:t>
+      </w:r>
+    </w:p>
+    <w:p>
+      <w:pPr>
+        <w:pStyle w:val="FirstParagraph"/>
+      </w:pPr>
+      <w:r>
+        <w:t xml:space="preserve">From all of this, answers to my original questions have emerged. The expected ~10%</w:t>
+      </w:r>
+      <w:r>
+        <w:t xml:space="preserve"> </w:t>
+      </w:r>
+      <w:r>
+        <w:rPr>
+          <w:rStyle w:val="VerbatimChar"/>
+        </w:rPr>
+        <w:t xml:space="preserve">response_rate</w:t>
+      </w:r>
+      <w:r>
+        <w:t xml:space="preserve"> </w:t>
+      </w:r>
+      <w:r>
+        <w:t xml:space="preserve">held true with a median of 10.61. My guess that weekends would see a higher</w:t>
+      </w:r>
+      <w:r>
+        <w:t xml:space="preserve"> </w:t>
+      </w:r>
+      <w:r>
+        <w:rPr>
+          <w:rStyle w:val="VerbatimChar"/>
+        </w:rPr>
+        <w:t xml:space="preserve">response_rate</w:t>
+      </w:r>
+      <w:r>
+        <w:t xml:space="preserve"> </w:t>
+      </w:r>
+      <w:r>
+        <w:t xml:space="preserve">was not reflected in reality. Weekends actually saw a slightly lower</w:t>
+      </w:r>
+      <w:r>
+        <w:t xml:space="preserve"> </w:t>
+      </w:r>
+      <w:r>
+        <w:rPr>
+          <w:rStyle w:val="VerbatimChar"/>
+        </w:rPr>
+        <w:t xml:space="preserve">response_rate</w:t>
+      </w:r>
+      <w:r>
+        <w:t xml:space="preserve"> </w:t>
+      </w:r>
+      <w:r>
+        <w:t xml:space="preserve">than weekdays. Interestingly, weekdays saw significantly lower variance than weekdays. Other patterns are present as well. The two groups also saw similar peaks, with high response rates recorded in late August and in mid-October for both. This includes the highest individuals day for</w:t>
+      </w:r>
+      <w:r>
+        <w:t xml:space="preserve"> </w:t>
+      </w:r>
+      <w:r>
+        <w:rPr>
+          <w:rStyle w:val="VerbatimChar"/>
+        </w:rPr>
+        <w:t xml:space="preserve">response_rate</w:t>
+      </w:r>
+      <w:r>
+        <w:t xml:space="preserve">, August 15th.</w:t>
+      </w:r>
+    </w:p>
+    <w:p>
+      <w:pPr>
+        <w:pStyle w:val="BodyText"/>
+      </w:pPr>
+      <w:r>
+        <w:t xml:space="preserve">ANOVA models did not reveal any statistically significant relationships between the variables</w:t>
+      </w:r>
+      <w:r>
+        <w:t xml:space="preserve"> </w:t>
+      </w:r>
+      <w:r>
+        <w:rPr>
+          <w:rStyle w:val="VerbatimChar"/>
+        </w:rPr>
+        <w:t xml:space="preserve">Weekend</w:t>
+      </w:r>
+      <w:r>
+        <w:t xml:space="preserve"> </w:t>
+      </w:r>
+      <w:r>
+        <w:t xml:space="preserve">and</w:t>
+      </w:r>
+      <w:r>
+        <w:t xml:space="preserve"> </w:t>
+      </w:r>
+      <w:r>
+        <w:rPr>
+          <w:rStyle w:val="VerbatimChar"/>
+        </w:rPr>
+        <w:t xml:space="preserve">response_rate</w:t>
+      </w:r>
+      <w:r>
+        <w:t xml:space="preserve">, or</w:t>
+      </w:r>
+      <w:r>
+        <w:t xml:space="preserve"> </w:t>
+      </w:r>
+      <w:r>
+        <w:rPr>
+          <w:rStyle w:val="VerbatimChar"/>
+        </w:rPr>
+        <w:t xml:space="preserve">Month</w:t>
+      </w:r>
+      <w:r>
+        <w:t xml:space="preserve"> </w:t>
+      </w:r>
+      <w:r>
+        <w:t xml:space="preserve">and</w:t>
+      </w:r>
+      <w:r>
+        <w:t xml:space="preserve"> </w:t>
+      </w:r>
+      <w:r>
+        <w:rPr>
+          <w:rStyle w:val="VerbatimChar"/>
+        </w:rPr>
+        <w:t xml:space="preserve">response_rate</w:t>
+      </w:r>
+      <w:r>
+        <w:t xml:space="preserve">. My efforts to build a linear regression model to predict</w:t>
+      </w:r>
+      <w:r>
+        <w:t xml:space="preserve"> </w:t>
+      </w:r>
+      <w:r>
+        <w:rPr>
+          <w:rStyle w:val="VerbatimChar"/>
+        </w:rPr>
+        <w:t xml:space="preserve">response_rate</w:t>
+      </w:r>
+      <w:r>
+        <w:t xml:space="preserve"> </w:t>
+      </w:r>
+      <w:r>
+        <w:t xml:space="preserve">were also not fruitful, as the best models I could develop could not surpass an adjusted r-squared value of 0.327.</w:t>
+      </w:r>
+      <w:r>
+        <w:t xml:space="preserve"> </w:t>
+      </w:r>
+      <w:r>
+        <w:t xml:space="preserve">This dataset’s resistance to being modeled effectively is certainly due to the limited nature of the variables I had at my disposable.</w:t>
+      </w:r>
+      <w:r>
+        <w:t xml:space="preserve"> </w:t>
+      </w:r>
+      <w:r>
+        <w:rPr>
+          <w:rStyle w:val="VerbatimChar"/>
+        </w:rPr>
+        <w:t xml:space="preserve">Lists</w:t>
+      </w:r>
+      <w:r>
+        <w:t xml:space="preserve">,</w:t>
+      </w:r>
+      <w:r>
+        <w:t xml:space="preserve"> </w:t>
+      </w:r>
+      <w:r>
+        <w:rPr>
+          <w:rStyle w:val="VerbatimChar"/>
+        </w:rPr>
+        <w:t xml:space="preserve">Steps</w:t>
+      </w:r>
+      <w:r>
+        <w:t xml:space="preserve">,</w:t>
+      </w:r>
+      <w:r>
+        <w:t xml:space="preserve"> </w:t>
+      </w:r>
+      <w:r>
+        <w:rPr>
+          <w:rStyle w:val="VerbatimChar"/>
+        </w:rPr>
+        <w:t xml:space="preserve">Attempts</w:t>
+      </w:r>
+      <w:r>
+        <w:t xml:space="preserve">, nor any other I have here are likely to be found in proven voter outreach models.</w:t>
       </w:r>
     </w:p>
     <w:bookmarkEnd w:id="70"/>

</xml_diff>